<commit_message>
NEW PROFILES FOR ESTONIA AND ICELAND
</commit_message>
<xml_diff>
--- a/revisited_drafts/OECD_RO2023_Country_profile_EST.docx
+++ b/revisited_drafts/OECD_RO2023_Country_profile_EST.docx
@@ -787,6 +787,7 @@
               </w:rPr>
               <w:t xml:space="preserve">ocal governance, </w:t>
             </w:r>
+            <w:proofErr w:type="gramStart"/>
             <w:r>
               <w:rPr>
                 <w:color w:val="auto"/>
@@ -795,6 +796,7 @@
               </w:rPr>
               <w:t>investment</w:t>
             </w:r>
+            <w:proofErr w:type="gramEnd"/>
             <w:r>
               <w:rPr>
                 <w:color w:val="auto"/>
@@ -809,7 +811,25 @@
                 <w:sz w:val="20"/>
                 <w:lang w:val="en-GB"/>
               </w:rPr>
-              <w:t xml:space="preserve"> (e.g in delivery of quality public services)</w:t>
+              <w:t xml:space="preserve"> (</w:t>
+            </w:r>
+            <w:proofErr w:type="spellStart"/>
+            <w:r>
+              <w:rPr>
+                <w:color w:val="auto"/>
+                <w:sz w:val="20"/>
+                <w:lang w:val="en-GB"/>
+              </w:rPr>
+              <w:t>e.g</w:t>
+            </w:r>
+            <w:proofErr w:type="spellEnd"/>
+            <w:r>
+              <w:rPr>
+                <w:color w:val="auto"/>
+                <w:sz w:val="20"/>
+                <w:lang w:val="en-GB"/>
+              </w:rPr>
+              <w:t xml:space="preserve"> in delivery of quality public services)</w:t>
             </w:r>
             <w:r>
               <w:rPr>
@@ -921,7 +941,25 @@
                 <w:sz w:val="20"/>
                 <w:lang w:val="en-GB"/>
               </w:rPr>
-              <w:t xml:space="preserve">iminishing regional development disparities; </w:t>
+              <w:t xml:space="preserve">iminishing regional development </w:t>
+            </w:r>
+            <w:proofErr w:type="gramStart"/>
+            <w:r>
+              <w:rPr>
+                <w:color w:val="auto"/>
+                <w:sz w:val="20"/>
+                <w:lang w:val="en-GB"/>
+              </w:rPr>
+              <w:t>disparities;</w:t>
+            </w:r>
+            <w:proofErr w:type="gramEnd"/>
+            <w:r>
+              <w:rPr>
+                <w:color w:val="auto"/>
+                <w:sz w:val="20"/>
+                <w:lang w:val="en-GB"/>
+              </w:rPr>
+              <w:t xml:space="preserve"> </w:t>
             </w:r>
           </w:p>
           <w:p>
@@ -948,8 +986,18 @@
                 <w:sz w:val="20"/>
                 <w:lang w:val="en-GB"/>
               </w:rPr>
-              <w:t>Strengthening cities’ role in development of larger regions through proximity effects/urban-rural interactions and promoting smart shrinkage of regions facing depopulation;</w:t>
-            </w:r>
+              <w:t xml:space="preserve">Strengthening cities’ role in development of larger regions through proximity effects/urban-rural interactions and promoting smart shrinkage of regions facing </w:t>
+            </w:r>
+            <w:proofErr w:type="gramStart"/>
+            <w:r>
+              <w:rPr>
+                <w:color w:val="auto"/>
+                <w:sz w:val="20"/>
+                <w:lang w:val="en-GB"/>
+              </w:rPr>
+              <w:t>depopulation;</w:t>
+            </w:r>
+            <w:proofErr w:type="gramEnd"/>
           </w:p>
           <w:p>
             <w:pPr>
@@ -983,7 +1031,25 @@
                 <w:sz w:val="20"/>
                 <w:lang w:val="en-GB"/>
               </w:rPr>
-              <w:t xml:space="preserve">trengthening coordination of regional policy objectives across national sectorial policies and levels of governance (as multilevel governance of regional development); </w:t>
+              <w:t>trengthening coordination of regional policy objectives across national sectorial policies and levels of governance (as multilevel governance of regional development</w:t>
+            </w:r>
+            <w:proofErr w:type="gramStart"/>
+            <w:r>
+              <w:rPr>
+                <w:color w:val="auto"/>
+                <w:sz w:val="20"/>
+                <w:lang w:val="en-GB"/>
+              </w:rPr>
+              <w:t>);</w:t>
+            </w:r>
+            <w:proofErr w:type="gramEnd"/>
+            <w:r>
+              <w:rPr>
+                <w:color w:val="auto"/>
+                <w:sz w:val="20"/>
+                <w:lang w:val="en-GB"/>
+              </w:rPr>
+              <w:t xml:space="preserve"> </w:t>
             </w:r>
           </w:p>
           <w:p>
@@ -1042,15 +1108,33 @@
                 <w:sz w:val="20"/>
                 <w:lang w:val="en-GB"/>
               </w:rPr>
-              <w:t>reducing the political dependency from the central government when it comes to the formation of their tax base</w:t>
-            </w:r>
-            <w:r>
-              <w:rPr>
-                <w:color w:val="auto"/>
-                <w:sz w:val="20"/>
-                <w:lang w:val="en-GB"/>
-              </w:rPr>
-              <w:t xml:space="preserve">; </w:t>
+              <w:t xml:space="preserve">reducing the political dependency from the central government when it comes to the formation of their tax </w:t>
+            </w:r>
+            <w:proofErr w:type="gramStart"/>
+            <w:r>
+              <w:rPr>
+                <w:color w:val="auto"/>
+                <w:sz w:val="20"/>
+                <w:lang w:val="en-GB"/>
+              </w:rPr>
+              <w:t>base</w:t>
+            </w:r>
+            <w:r>
+              <w:rPr>
+                <w:color w:val="auto"/>
+                <w:sz w:val="20"/>
+                <w:lang w:val="en-GB"/>
+              </w:rPr>
+              <w:t>;</w:t>
+            </w:r>
+            <w:proofErr w:type="gramEnd"/>
+            <w:r>
+              <w:rPr>
+                <w:color w:val="auto"/>
+                <w:sz w:val="20"/>
+                <w:lang w:val="en-GB"/>
+              </w:rPr>
+              <w:t xml:space="preserve"> </w:t>
             </w:r>
           </w:p>
           <w:p>
@@ -1125,15 +1209,33 @@
                 <w:sz w:val="20"/>
                 <w:lang w:val="en-GB"/>
               </w:rPr>
-              <w:t>, along with ensuring the necessary revenue base</w:t>
-            </w:r>
-            <w:r>
-              <w:rPr>
-                <w:color w:val="auto"/>
-                <w:sz w:val="20"/>
-                <w:lang w:val="en-GB"/>
-              </w:rPr>
-              <w:t xml:space="preserve">; </w:t>
+              <w:t xml:space="preserve">, along with ensuring the necessary revenue </w:t>
+            </w:r>
+            <w:proofErr w:type="gramStart"/>
+            <w:r>
+              <w:rPr>
+                <w:color w:val="auto"/>
+                <w:sz w:val="20"/>
+                <w:lang w:val="en-GB"/>
+              </w:rPr>
+              <w:t>base</w:t>
+            </w:r>
+            <w:r>
+              <w:rPr>
+                <w:color w:val="auto"/>
+                <w:sz w:val="20"/>
+                <w:lang w:val="en-GB"/>
+              </w:rPr>
+              <w:t>;</w:t>
+            </w:r>
+            <w:proofErr w:type="gramEnd"/>
+            <w:r>
+              <w:rPr>
+                <w:color w:val="auto"/>
+                <w:sz w:val="20"/>
+                <w:lang w:val="en-GB"/>
+              </w:rPr>
+              <w:t xml:space="preserve"> </w:t>
             </w:r>
           </w:p>
           <w:p>
@@ -1309,23 +1411,41 @@
                 <w:sz w:val="20"/>
                 <w:lang w:val="en-GB"/>
               </w:rPr>
-              <w:t xml:space="preserve"> and </w:t>
-            </w:r>
-            <w:r>
-              <w:rPr>
-                <w:color w:val="auto"/>
-                <w:sz w:val="20"/>
-                <w:lang w:val="en-GB"/>
-              </w:rPr>
               <w:t xml:space="preserve"> </w:t>
             </w:r>
-            <w:r>
-              <w:rPr>
-                <w:color w:val="auto"/>
-                <w:sz w:val="20"/>
-                <w:lang w:val="en-GB"/>
-              </w:rPr>
-              <w:t xml:space="preserve">territorial administration </w:t>
+            <w:proofErr w:type="gramStart"/>
+            <w:r>
+              <w:rPr>
+                <w:color w:val="auto"/>
+                <w:sz w:val="20"/>
+                <w:lang w:val="en-GB"/>
+              </w:rPr>
+              <w:t xml:space="preserve">and </w:t>
+            </w:r>
+            <w:r>
+              <w:rPr>
+                <w:color w:val="auto"/>
+                <w:sz w:val="20"/>
+                <w:lang w:val="en-GB"/>
+              </w:rPr>
+              <w:t xml:space="preserve"> </w:t>
+            </w:r>
+            <w:r>
+              <w:rPr>
+                <w:color w:val="auto"/>
+                <w:sz w:val="20"/>
+                <w:lang w:val="en-GB"/>
+              </w:rPr>
+              <w:t>territorial</w:t>
+            </w:r>
+            <w:proofErr w:type="gramEnd"/>
+            <w:r>
+              <w:rPr>
+                <w:color w:val="auto"/>
+                <w:sz w:val="20"/>
+                <w:lang w:val="en-GB"/>
+              </w:rPr>
+              <w:t xml:space="preserve"> administration </w:t>
             </w:r>
             <w:r>
               <w:rPr>
@@ -1414,7 +1534,25 @@
                 <w:lang w:val="en-GB"/>
               </w:rPr>
               <w:lastRenderedPageBreak/>
-              <w:t xml:space="preserve">(e.g. rural and urban areas) </w:t>
+              <w:t>(</w:t>
+            </w:r>
+            <w:proofErr w:type="gramStart"/>
+            <w:r>
+              <w:rPr>
+                <w:color w:val="auto"/>
+                <w:sz w:val="20"/>
+                <w:lang w:val="en-GB"/>
+              </w:rPr>
+              <w:t>e.g.</w:t>
+            </w:r>
+            <w:proofErr w:type="gramEnd"/>
+            <w:r>
+              <w:rPr>
+                <w:color w:val="auto"/>
+                <w:sz w:val="20"/>
+                <w:lang w:val="en-GB"/>
+              </w:rPr>
+              <w:t xml:space="preserve"> rural and urban areas) </w:t>
             </w:r>
             <w:r>
               <w:rPr>
@@ -1535,23 +1673,49 @@
                 <w:sz w:val="20"/>
                 <w:lang w:val="en-GB"/>
               </w:rPr>
-              <w:t xml:space="preserve"> housing, urban transport, business development, energy, ICT and digital society, innovation and R&amp;D policies</w:t>
-            </w:r>
-            <w:r>
-              <w:rPr>
-                <w:color w:val="auto"/>
-                <w:sz w:val="20"/>
-                <w:lang w:val="en-GB"/>
-              </w:rPr>
-              <w:t xml:space="preserve"> having significant importance to development of regions</w:t>
-            </w:r>
-            <w:r>
-              <w:rPr>
-                <w:color w:val="auto"/>
-                <w:sz w:val="20"/>
-                <w:lang w:val="en-GB"/>
-              </w:rPr>
-              <w:t xml:space="preserve">; </w:t>
+              <w:t xml:space="preserve"> business development, ICT and digital society, </w:t>
+            </w:r>
+            <w:r>
+              <w:rPr>
+                <w:color w:val="auto"/>
+                <w:sz w:val="20"/>
+                <w:lang w:val="en-GB"/>
+              </w:rPr>
+              <w:t xml:space="preserve">labour market policies and relevant grand schemes </w:t>
+            </w:r>
+            <w:r>
+              <w:rPr>
+                <w:color w:val="auto"/>
+                <w:sz w:val="20"/>
+                <w:lang w:val="en-GB"/>
+              </w:rPr>
+              <w:t xml:space="preserve">having significant importance to development of </w:t>
+            </w:r>
+            <w:proofErr w:type="gramStart"/>
+            <w:r>
+              <w:rPr>
+                <w:color w:val="auto"/>
+                <w:sz w:val="20"/>
+                <w:lang w:val="en-GB"/>
+              </w:rPr>
+              <w:t>regions</w:t>
+            </w:r>
+            <w:r>
+              <w:rPr>
+                <w:color w:val="auto"/>
+                <w:sz w:val="20"/>
+                <w:lang w:val="en-GB"/>
+              </w:rPr>
+              <w:t>;</w:t>
+            </w:r>
+            <w:proofErr w:type="gramEnd"/>
+            <w:r>
+              <w:rPr>
+                <w:color w:val="auto"/>
+                <w:sz w:val="20"/>
+                <w:lang w:val="en-GB"/>
+              </w:rPr>
+              <w:t xml:space="preserve"> </w:t>
             </w:r>
           </w:p>
           <w:p>
@@ -1578,7 +1742,23 @@
                 <w:sz w:val="20"/>
                 <w:lang w:val="en-GB"/>
               </w:rPr>
-              <w:t>Ministry of the Environment, as coordinating environmental,</w:t>
+              <w:t xml:space="preserve">Ministry of </w:t>
+            </w:r>
+            <w:r>
+              <w:rPr>
+                <w:color w:val="auto"/>
+                <w:sz w:val="20"/>
+                <w:lang w:val="en-GB"/>
+              </w:rPr>
+              <w:t>Climate</w:t>
+            </w:r>
+            <w:r>
+              <w:rPr>
+                <w:color w:val="auto"/>
+                <w:sz w:val="20"/>
+                <w:lang w:val="en-GB"/>
+              </w:rPr>
+              <w:t>, as coordinating environmental,</w:t>
             </w:r>
             <w:r>
               <w:rPr>
@@ -1604,13 +1784,23 @@
               </w:rPr>
               <w:t xml:space="preserve">, circular economy and mobility, as well as housing and energy </w:t>
             </w:r>
-            <w:r>
-              <w:rPr>
-                <w:color w:val="auto"/>
-                <w:sz w:val="20"/>
-                <w:lang w:val="en-GB"/>
-              </w:rPr>
-              <w:t xml:space="preserve">policies; </w:t>
+            <w:proofErr w:type="gramStart"/>
+            <w:r>
+              <w:rPr>
+                <w:color w:val="auto"/>
+                <w:sz w:val="20"/>
+                <w:lang w:val="en-GB"/>
+              </w:rPr>
+              <w:t>policies;</w:t>
+            </w:r>
+            <w:proofErr w:type="gramEnd"/>
+            <w:r>
+              <w:rPr>
+                <w:color w:val="auto"/>
+                <w:sz w:val="20"/>
+                <w:lang w:val="en-GB"/>
+              </w:rPr>
+              <w:t xml:space="preserve"> </w:t>
             </w:r>
           </w:p>
           <w:p>
@@ -1645,55 +1835,23 @@
                 <w:sz w:val="20"/>
                 <w:lang w:val="en-GB"/>
               </w:rPr>
-              <w:t xml:space="preserve">, as being responsible for social protection, </w:t>
-            </w:r>
-            <w:r>
-              <w:rPr>
-                <w:color w:val="auto"/>
-                <w:sz w:val="20"/>
-                <w:lang w:val="en-GB"/>
-              </w:rPr>
-              <w:t>labo</w:t>
-            </w:r>
-            <w:r>
-              <w:rPr>
-                <w:color w:val="auto"/>
-                <w:sz w:val="20"/>
-                <w:lang w:val="en-GB"/>
-              </w:rPr>
-              <w:t>u</w:t>
-            </w:r>
-            <w:r>
-              <w:rPr>
-                <w:color w:val="auto"/>
-                <w:sz w:val="20"/>
-                <w:lang w:val="en-GB"/>
-              </w:rPr>
-              <w:t>r market</w:t>
-            </w:r>
-            <w:r>
-              <w:rPr>
-                <w:color w:val="auto"/>
-                <w:sz w:val="20"/>
-                <w:lang w:val="en-GB"/>
-              </w:rPr>
-              <w:t xml:space="preserve"> and lifelong learning</w:t>
-            </w:r>
-            <w:r>
-              <w:rPr>
-                <w:color w:val="auto"/>
-                <w:sz w:val="20"/>
-                <w:lang w:val="en-GB"/>
-              </w:rPr>
-              <w:t xml:space="preserve"> policies</w:t>
-            </w:r>
-            <w:r>
-              <w:rPr>
-                <w:color w:val="auto"/>
-                <w:sz w:val="20"/>
-                <w:lang w:val="en-GB"/>
-              </w:rPr>
-              <w:t>, e.g. developing labour market grand schemes.</w:t>
+              <w:t>, as being responsible for social protectio</w:t>
+            </w:r>
+            <w:r>
+              <w:rPr>
+                <w:color w:val="auto"/>
+                <w:sz w:val="20"/>
+                <w:lang w:val="en-GB"/>
+              </w:rPr>
+              <w:t>n and care, medical and health policy</w:t>
+            </w:r>
+            <w:r>
+              <w:rPr>
+                <w:color w:val="auto"/>
+                <w:sz w:val="20"/>
+                <w:lang w:val="en-GB"/>
+              </w:rPr>
+              <w:t>.</w:t>
             </w:r>
           </w:p>
           <w:p>
@@ -1706,6 +1864,14 @@
                 <w:lang w:val="en-GB"/>
               </w:rPr>
             </w:pPr>
+            <w:r>
+              <w:rPr>
+                <w:color w:val="auto"/>
+                <w:sz w:val="20"/>
+                <w:lang w:val="en-GB"/>
+              </w:rPr>
+              <w:t xml:space="preserve">• </w:t>
+            </w:r>
             <w:r>
               <w:rPr>
                 <w:color w:val="auto"/>
@@ -2219,7 +2385,25 @@
                 <w:sz w:val="20"/>
                 <w:lang w:val="en-GB"/>
               </w:rPr>
-              <w:t xml:space="preserve">all sectorial ministries. Nevertheless, regional development goals, e.g to ensure a more balanced territorial development and consideration of different territorial needs through sectorial policy strategies is set within the National Development Strategy “Estonia 2035”.  </w:t>
+              <w:t xml:space="preserve">all sectorial ministries. Nevertheless, regional development goals, </w:t>
+            </w:r>
+            <w:proofErr w:type="spellStart"/>
+            <w:r>
+              <w:rPr>
+                <w:color w:val="auto"/>
+                <w:sz w:val="20"/>
+                <w:lang w:val="en-GB"/>
+              </w:rPr>
+              <w:t>e.g</w:t>
+            </w:r>
+            <w:proofErr w:type="spellEnd"/>
+            <w:r>
+              <w:rPr>
+                <w:color w:val="auto"/>
+                <w:sz w:val="20"/>
+                <w:lang w:val="en-GB"/>
+              </w:rPr>
+              <w:t xml:space="preserve"> to ensure a more balanced territorial development and consideration of different territorial needs through sectorial policy strategies is set within the National Development Strategy “Estonia 2035”.  </w:t>
             </w:r>
           </w:p>
           <w:p>
@@ -2345,15 +2529,33 @@
                 <w:sz w:val="20"/>
                 <w:lang w:val="en-GB"/>
               </w:rPr>
-              <w:t>inequalities of regional development seen as major challenges/root-problems of regional development in Estonia</w:t>
-            </w:r>
-            <w:r>
-              <w:rPr>
-                <w:color w:val="auto"/>
-                <w:sz w:val="20"/>
-                <w:lang w:val="en-GB"/>
-              </w:rPr>
-              <w:t>, and creates a framework for monitoring these processes</w:t>
+              <w:t xml:space="preserve">inequalities of regional development seen as major challenges/root-problems of regional development in </w:t>
+            </w:r>
+            <w:proofErr w:type="gramStart"/>
+            <w:r>
+              <w:rPr>
+                <w:color w:val="auto"/>
+                <w:sz w:val="20"/>
+                <w:lang w:val="en-GB"/>
+              </w:rPr>
+              <w:t>Estonia</w:t>
+            </w:r>
+            <w:r>
+              <w:rPr>
+                <w:color w:val="auto"/>
+                <w:sz w:val="20"/>
+                <w:lang w:val="en-GB"/>
+              </w:rPr>
+              <w:t>, and</w:t>
+            </w:r>
+            <w:proofErr w:type="gramEnd"/>
+            <w:r>
+              <w:rPr>
+                <w:color w:val="auto"/>
+                <w:sz w:val="20"/>
+                <w:lang w:val="en-GB"/>
+              </w:rPr>
+              <w:t xml:space="preserve"> creates a framework for monitoring these processes</w:t>
             </w:r>
             <w:r>
               <w:rPr>
@@ -2469,8 +2671,18 @@
                 <w:sz w:val="20"/>
                 <w:lang w:val="en-GB"/>
               </w:rPr>
-              <w:t>At regional level there are 15 county</w:t>
-            </w:r>
+              <w:t xml:space="preserve">At regional level there are 15 </w:t>
+            </w:r>
+            <w:proofErr w:type="gramStart"/>
+            <w:r>
+              <w:rPr>
+                <w:color w:val="auto"/>
+                <w:sz w:val="20"/>
+                <w:lang w:val="en-GB"/>
+              </w:rPr>
+              <w:t>county</w:t>
+            </w:r>
+            <w:proofErr w:type="gramEnd"/>
             <w:r>
               <w:rPr>
                 <w:color w:val="auto"/>
@@ -2790,6 +3002,7 @@
                 <w:lang w:val="en-GB"/>
               </w:rPr>
             </w:pPr>
+            <w:proofErr w:type="gramStart"/>
             <w:r>
               <w:rPr>
                 <w:color w:val="auto"/>
@@ -2798,6 +3011,7 @@
               </w:rPr>
               <w:t>E.g.</w:t>
             </w:r>
+            <w:proofErr w:type="gramEnd"/>
             <w:r>
               <w:rPr>
                 <w:color w:val="auto"/>
@@ -2983,7 +3197,25 @@
                 <w:sz w:val="20"/>
                 <w:lang w:val="en-GB"/>
               </w:rPr>
-              <w:t xml:space="preserve">assembling officials of urban municipalities in charge or strategic development and spatial planning of their cities/towns and the Association of Estonian Cities and Municipalities. And involving also the representatives from central government body responsible for regional and urban development policy, other relevant ministries. </w:t>
+              <w:t xml:space="preserve">assembling officials of urban municipalities in charge or strategic development and spatial planning of their cities/towns and the Association of Estonian Cities and Municipalities. And </w:t>
+            </w:r>
+            <w:proofErr w:type="gramStart"/>
+            <w:r>
+              <w:rPr>
+                <w:color w:val="auto"/>
+                <w:sz w:val="20"/>
+                <w:lang w:val="en-GB"/>
+              </w:rPr>
+              <w:t>involving also</w:t>
+            </w:r>
+            <w:proofErr w:type="gramEnd"/>
+            <w:r>
+              <w:rPr>
+                <w:color w:val="auto"/>
+                <w:sz w:val="20"/>
+                <w:lang w:val="en-GB"/>
+              </w:rPr>
+              <w:t xml:space="preserve"> the representatives from central government body responsible for regional and urban development policy, other relevant ministries. </w:t>
             </w:r>
           </w:p>
         </w:tc>
@@ -3113,13 +3345,23 @@
               </w:rPr>
               <w:t xml:space="preserve">. The ministry </w:t>
             </w:r>
-            <w:r>
-              <w:rPr>
-                <w:color w:val="auto"/>
-                <w:sz w:val="20"/>
-                <w:lang w:val="en-GB"/>
-              </w:rPr>
-              <w:t xml:space="preserve">e.g. </w:t>
+            <w:proofErr w:type="gramStart"/>
+            <w:r>
+              <w:rPr>
+                <w:color w:val="auto"/>
+                <w:sz w:val="20"/>
+                <w:lang w:val="en-GB"/>
+              </w:rPr>
+              <w:t>e.g.</w:t>
+            </w:r>
+            <w:proofErr w:type="gramEnd"/>
+            <w:r>
+              <w:rPr>
+                <w:color w:val="auto"/>
+                <w:sz w:val="20"/>
+                <w:lang w:val="en-GB"/>
+              </w:rPr>
+              <w:t xml:space="preserve"> </w:t>
             </w:r>
             <w:r>
               <w:rPr>
@@ -3194,7 +3436,25 @@
                 <w:sz w:val="20"/>
                 <w:lang w:val="en-GB"/>
               </w:rPr>
-              <w:t xml:space="preserve"> is in charge of designing and implementing territorial development policies which is largely addressed to specificities and challenges of rural areas.</w:t>
+              <w:t xml:space="preserve"> </w:t>
+            </w:r>
+            <w:proofErr w:type="gramStart"/>
+            <w:r>
+              <w:rPr>
+                <w:color w:val="auto"/>
+                <w:sz w:val="20"/>
+                <w:lang w:val="en-GB"/>
+              </w:rPr>
+              <w:t>is in charge of</w:t>
+            </w:r>
+            <w:proofErr w:type="gramEnd"/>
+            <w:r>
+              <w:rPr>
+                <w:color w:val="auto"/>
+                <w:sz w:val="20"/>
+                <w:lang w:val="en-GB"/>
+              </w:rPr>
+              <w:t xml:space="preserve"> designing and implementing territorial development policies which is largely addressed to specificities and challenges of rural areas.</w:t>
             </w:r>
           </w:p>
           <w:p>
@@ -3298,7 +3558,25 @@
                 <w:sz w:val="20"/>
                 <w:lang w:val="en-GB"/>
               </w:rPr>
-              <w:t xml:space="preserve">egional development grant schemes (funded from the EU funds as well as from the national budget); </w:t>
+              <w:t>egional development grant schemes (funded from the EU funds as well as from the national budget</w:t>
+            </w:r>
+            <w:proofErr w:type="gramStart"/>
+            <w:r>
+              <w:rPr>
+                <w:color w:val="auto"/>
+                <w:sz w:val="20"/>
+                <w:lang w:val="en-GB"/>
+              </w:rPr>
+              <w:t>);</w:t>
+            </w:r>
+            <w:proofErr w:type="gramEnd"/>
+            <w:r>
+              <w:rPr>
+                <w:color w:val="auto"/>
+                <w:sz w:val="20"/>
+                <w:lang w:val="en-GB"/>
+              </w:rPr>
+              <w:t xml:space="preserve"> </w:t>
             </w:r>
           </w:p>
           <w:p>
@@ -3325,7 +3603,25 @@
                 <w:sz w:val="20"/>
                 <w:lang w:val="en-GB"/>
               </w:rPr>
-              <w:t xml:space="preserve">iscal equalisation mechanism to local governments; </w:t>
+              <w:t xml:space="preserve">iscal equalisation mechanism to local </w:t>
+            </w:r>
+            <w:proofErr w:type="gramStart"/>
+            <w:r>
+              <w:rPr>
+                <w:color w:val="auto"/>
+                <w:sz w:val="20"/>
+                <w:lang w:val="en-GB"/>
+              </w:rPr>
+              <w:t>governments;</w:t>
+            </w:r>
+            <w:proofErr w:type="gramEnd"/>
+            <w:r>
+              <w:rPr>
+                <w:color w:val="auto"/>
+                <w:sz w:val="20"/>
+                <w:lang w:val="en-GB"/>
+              </w:rPr>
+              <w:t xml:space="preserve"> </w:t>
             </w:r>
           </w:p>
           <w:p>
@@ -3352,8 +3648,18 @@
                 <w:sz w:val="20"/>
                 <w:lang w:val="en-GB"/>
               </w:rPr>
-              <w:t>ational Regional Development Action Plan;</w:t>
-            </w:r>
+              <w:t xml:space="preserve">ational Regional Development Action </w:t>
+            </w:r>
+            <w:proofErr w:type="gramStart"/>
+            <w:r>
+              <w:rPr>
+                <w:color w:val="auto"/>
+                <w:sz w:val="20"/>
+                <w:lang w:val="en-GB"/>
+              </w:rPr>
+              <w:t>Plan;</w:t>
+            </w:r>
+            <w:proofErr w:type="gramEnd"/>
           </w:p>
           <w:p>
             <w:pPr>
@@ -3379,7 +3685,25 @@
                 <w:sz w:val="20"/>
                 <w:lang w:val="en-GB"/>
               </w:rPr>
-              <w:t xml:space="preserve">ational Development Plans for North-Eastern and South-Eastern regions of Estonia until 2030; </w:t>
+              <w:t xml:space="preserve">ational Development Plans for North-Eastern and South-Eastern regions of Estonia until </w:t>
+            </w:r>
+            <w:proofErr w:type="gramStart"/>
+            <w:r>
+              <w:rPr>
+                <w:color w:val="auto"/>
+                <w:sz w:val="20"/>
+                <w:lang w:val="en-GB"/>
+              </w:rPr>
+              <w:t>2030;</w:t>
+            </w:r>
+            <w:proofErr w:type="gramEnd"/>
+            <w:r>
+              <w:rPr>
+                <w:color w:val="auto"/>
+                <w:sz w:val="20"/>
+                <w:lang w:val="en-GB"/>
+              </w:rPr>
+              <w:t xml:space="preserve"> </w:t>
             </w:r>
           </w:p>
           <w:p>
@@ -3430,7 +3754,25 @@
                 <w:sz w:val="20"/>
                 <w:lang w:val="en-GB"/>
               </w:rPr>
-              <w:t xml:space="preserve"> impact assessment of legislative acts and national policy strategies, which e.g </w:t>
+              <w:t xml:space="preserve"> impact assessment of legislative acts and national policy strategies, which </w:t>
+            </w:r>
+            <w:proofErr w:type="spellStart"/>
+            <w:r>
+              <w:rPr>
+                <w:color w:val="auto"/>
+                <w:sz w:val="20"/>
+                <w:lang w:val="en-GB"/>
+              </w:rPr>
+              <w:t>e.g</w:t>
+            </w:r>
+            <w:proofErr w:type="spellEnd"/>
+            <w:r>
+              <w:rPr>
+                <w:color w:val="auto"/>
+                <w:sz w:val="20"/>
+                <w:lang w:val="en-GB"/>
+              </w:rPr>
+              <w:t xml:space="preserve"> </w:t>
             </w:r>
             <w:r>
               <w:rPr>
@@ -3619,7 +3961,25 @@
                 <w:sz w:val="20"/>
                 <w:lang w:val="en-GB"/>
               </w:rPr>
-              <w:t xml:space="preserve"> (RDAP) aimed at facilitating the cross-sectorial coordination of policy incentives in regional policy and balanced territorial development goals. The RDAP consolidates the most important activities of the central government in order to alleviate the problems of regional development and ensure territorially more balanced development.</w:t>
+              <w:t xml:space="preserve"> (RDAP) aimed at facilitating the cross-sectorial coordination of policy incentives in regional policy and balanced territorial development goals. The RDAP consolidates the most important activities of the central government </w:t>
+            </w:r>
+            <w:proofErr w:type="gramStart"/>
+            <w:r>
+              <w:rPr>
+                <w:color w:val="auto"/>
+                <w:sz w:val="20"/>
+                <w:lang w:val="en-GB"/>
+              </w:rPr>
+              <w:t>in order to</w:t>
+            </w:r>
+            <w:proofErr w:type="gramEnd"/>
+            <w:r>
+              <w:rPr>
+                <w:color w:val="auto"/>
+                <w:sz w:val="20"/>
+                <w:lang w:val="en-GB"/>
+              </w:rPr>
+              <w:t xml:space="preserve"> alleviate the problems of regional development and ensure territorially more balanced development.</w:t>
             </w:r>
             <w:r>
               <w:rPr>
@@ -3662,8 +4022,18 @@
                 <w:sz w:val="20"/>
                 <w:lang w:val="en-GB"/>
               </w:rPr>
-              <w:t>ational Development Plans for North-Eastern and South-Eastern regions of Estonia until 2030;</w:t>
-            </w:r>
+              <w:t xml:space="preserve">ational Development Plans for North-Eastern and South-Eastern regions of Estonia until </w:t>
+            </w:r>
+            <w:proofErr w:type="gramStart"/>
+            <w:r>
+              <w:rPr>
+                <w:color w:val="auto"/>
+                <w:sz w:val="20"/>
+                <w:lang w:val="en-GB"/>
+              </w:rPr>
+              <w:t>2030;</w:t>
+            </w:r>
+            <w:proofErr w:type="gramEnd"/>
           </w:p>
           <w:p>
             <w:pPr>
@@ -3721,15 +4091,23 @@
                 <w:sz w:val="20"/>
                 <w:lang w:val="en-GB"/>
               </w:rPr>
-              <w:t>co-ordination of regional development lies under the responsibility of the Ministry of F</w:t>
-            </w:r>
-            <w:r>
-              <w:rPr>
-                <w:color w:val="auto"/>
-                <w:sz w:val="20"/>
-                <w:lang w:val="en-GB"/>
-              </w:rPr>
-              <w:t>inance.</w:t>
+              <w:t xml:space="preserve">co-ordination of regional development lies under the responsibility of the Ministry of </w:t>
+            </w:r>
+            <w:r>
+              <w:rPr>
+                <w:color w:val="auto"/>
+                <w:sz w:val="20"/>
+                <w:lang w:val="en-GB"/>
+              </w:rPr>
+              <w:t>Regional Affairs and Agriculture</w:t>
+            </w:r>
+            <w:r>
+              <w:rPr>
+                <w:color w:val="auto"/>
+                <w:sz w:val="20"/>
+                <w:lang w:val="en-GB"/>
+              </w:rPr>
+              <w:t>.</w:t>
             </w:r>
             <w:r>
               <w:rPr>
@@ -3772,7 +4150,25 @@
                 <w:sz w:val="20"/>
                 <w:lang w:val="en-GB"/>
               </w:rPr>
-              <w:t xml:space="preserve">echanism and guideline document for impact assessment of legislative acts and national policy strategies, which e.g </w:t>
+              <w:t xml:space="preserve">echanism and guideline document for impact assessment of legislative acts and national policy strategies, which </w:t>
+            </w:r>
+            <w:proofErr w:type="spellStart"/>
+            <w:r>
+              <w:rPr>
+                <w:color w:val="auto"/>
+                <w:sz w:val="20"/>
+                <w:lang w:val="en-GB"/>
+              </w:rPr>
+              <w:t>e.g</w:t>
+            </w:r>
+            <w:proofErr w:type="spellEnd"/>
+            <w:r>
+              <w:rPr>
+                <w:color w:val="auto"/>
+                <w:sz w:val="20"/>
+                <w:lang w:val="en-GB"/>
+              </w:rPr>
+              <w:t xml:space="preserve"> </w:t>
             </w:r>
             <w:r>
               <w:rPr>
@@ -3831,7 +4227,25 @@
                 <w:sz w:val="20"/>
                 <w:lang w:val="en-GB"/>
               </w:rPr>
-              <w:t>ministries to take into account the regional development challenges and impact</w:t>
+              <w:t xml:space="preserve">ministries to </w:t>
+            </w:r>
+            <w:proofErr w:type="gramStart"/>
+            <w:r>
+              <w:rPr>
+                <w:color w:val="auto"/>
+                <w:sz w:val="20"/>
+                <w:lang w:val="en-GB"/>
+              </w:rPr>
+              <w:t>take into account</w:t>
+            </w:r>
+            <w:proofErr w:type="gramEnd"/>
+            <w:r>
+              <w:rPr>
+                <w:color w:val="auto"/>
+                <w:sz w:val="20"/>
+                <w:lang w:val="en-GB"/>
+              </w:rPr>
+              <w:t xml:space="preserve"> the regional development challenges and impact</w:t>
             </w:r>
             <w:r>
               <w:rPr>
@@ -4181,6 +4595,7 @@
               </w:rPr>
               <w:t xml:space="preserve"> also exists assembling officials of urban municipalities in charge or strategic development and spatial planning of their cities/towns and the Association of Estonian Cities and Municipalities. And </w:t>
             </w:r>
+            <w:proofErr w:type="gramStart"/>
             <w:r>
               <w:rPr>
                 <w:color w:val="auto"/>
@@ -4195,7 +4610,16 @@
                 <w:sz w:val="20"/>
                 <w:lang w:val="en-GB"/>
               </w:rPr>
-              <w:t xml:space="preserve">also </w:t>
+              <w:t>also</w:t>
+            </w:r>
+            <w:proofErr w:type="gramEnd"/>
+            <w:r>
+              <w:rPr>
+                <w:color w:val="auto"/>
+                <w:sz w:val="20"/>
+                <w:lang w:val="en-GB"/>
+              </w:rPr>
+              <w:t xml:space="preserve"> </w:t>
             </w:r>
             <w:r>
               <w:rPr>
@@ -4246,7 +4670,25 @@
                 <w:sz w:val="20"/>
                 <w:lang w:val="en-GB"/>
               </w:rPr>
-              <w:t xml:space="preserve">The principles of how national level sectoral development strategies, county development strategies and local government development plans have to consider and support each other's priorities and </w:t>
+              <w:t xml:space="preserve">The principles of how national level sectoral development strategies, county development strategies and local government development plans </w:t>
+            </w:r>
+            <w:proofErr w:type="gramStart"/>
+            <w:r>
+              <w:rPr>
+                <w:color w:val="auto"/>
+                <w:sz w:val="20"/>
+                <w:lang w:val="en-GB"/>
+              </w:rPr>
+              <w:t>have to</w:t>
+            </w:r>
+            <w:proofErr w:type="gramEnd"/>
+            <w:r>
+              <w:rPr>
+                <w:color w:val="auto"/>
+                <w:sz w:val="20"/>
+                <w:lang w:val="en-GB"/>
+              </w:rPr>
+              <w:t xml:space="preserve"> consider and support each other's priorities and </w:t>
             </w:r>
             <w:r>
               <w:rPr>
@@ -4393,7 +4835,25 @@
                 <w:sz w:val="20"/>
                 <w:lang w:val="en-GB"/>
               </w:rPr>
-              <w:t xml:space="preserve">(in 2022) steering group at national level for coordinating the capacity building of local government employees for planning, implementing and monitoring the specific Action-Plan for local governments capacity building.  </w:t>
+              <w:t xml:space="preserve">(in 2022) steering group at national level for coordinating the capacity building of local government employees for planning, </w:t>
+            </w:r>
+            <w:proofErr w:type="gramStart"/>
+            <w:r>
+              <w:rPr>
+                <w:color w:val="auto"/>
+                <w:sz w:val="20"/>
+                <w:lang w:val="en-GB"/>
+              </w:rPr>
+              <w:t>implementing</w:t>
+            </w:r>
+            <w:proofErr w:type="gramEnd"/>
+            <w:r>
+              <w:rPr>
+                <w:color w:val="auto"/>
+                <w:sz w:val="20"/>
+                <w:lang w:val="en-GB"/>
+              </w:rPr>
+              <w:t xml:space="preserve"> and monitoring the specific Action-Plan for local governments capacity building.  </w:t>
             </w:r>
           </w:p>
         </w:tc>
@@ -4669,8 +5129,18 @@
                 <w:sz w:val="20"/>
                 <w:lang w:val="en-GB"/>
               </w:rPr>
-              <w:t>/’deals’</w:t>
-            </w:r>
+              <w:t>/’</w:t>
+            </w:r>
+            <w:proofErr w:type="gramStart"/>
+            <w:r>
+              <w:rPr>
+                <w:color w:val="auto"/>
+                <w:sz w:val="20"/>
+                <w:lang w:val="en-GB"/>
+              </w:rPr>
+              <w:t>deals’</w:t>
+            </w:r>
+            <w:proofErr w:type="gramEnd"/>
             <w:r>
               <w:rPr>
                 <w:color w:val="auto"/>
@@ -5018,8 +5488,18 @@
                 <w:sz w:val="20"/>
                 <w:lang w:val="en-GB"/>
               </w:rPr>
-              <w:t>ce with the strategic objectives of the „Estonia 2035“ strategy</w:t>
-            </w:r>
+              <w:t xml:space="preserve">ce with the strategic objectives of the „Estonia </w:t>
+            </w:r>
+            <w:proofErr w:type="gramStart"/>
+            <w:r>
+              <w:rPr>
+                <w:color w:val="auto"/>
+                <w:sz w:val="20"/>
+                <w:lang w:val="en-GB"/>
+              </w:rPr>
+              <w:t>2035“ strategy</w:t>
+            </w:r>
+            <w:proofErr w:type="gramEnd"/>
             <w:r>
               <w:rPr>
                 <w:color w:val="auto"/>
@@ -5116,13 +5596,23 @@
               </w:rPr>
               <w:t xml:space="preserve"> is </w:t>
             </w:r>
-            <w:r>
-              <w:rPr>
-                <w:color w:val="auto"/>
-                <w:sz w:val="20"/>
-                <w:lang w:val="en-GB"/>
-              </w:rPr>
-              <w:t>observe the quality and satisfaction with</w:t>
+            <w:proofErr w:type="gramStart"/>
+            <w:r>
+              <w:rPr>
+                <w:color w:val="auto"/>
+                <w:sz w:val="20"/>
+                <w:lang w:val="en-GB"/>
+              </w:rPr>
+              <w:t>observe</w:t>
+            </w:r>
+            <w:proofErr w:type="gramEnd"/>
+            <w:r>
+              <w:rPr>
+                <w:color w:val="auto"/>
+                <w:sz w:val="20"/>
+                <w:lang w:val="en-GB"/>
+              </w:rPr>
+              <w:t xml:space="preserve"> the quality and satisfaction with</w:t>
             </w:r>
             <w:r>
               <w:rPr>
@@ -5256,7 +5746,25 @@
                 <w:sz w:val="20"/>
                 <w:lang w:val="en-GB"/>
               </w:rPr>
-              <w:t xml:space="preserve">assessments having territorial relevance, like e.g interim and ex-post assessments of the impacts of EU structural funds, the achievement of EU Cohesion Policy goals, or certain governance area or case-specific monitoring exercises (state audit reports, etc). </w:t>
+              <w:t xml:space="preserve">assessments having territorial relevance, like </w:t>
+            </w:r>
+            <w:proofErr w:type="spellStart"/>
+            <w:r>
+              <w:rPr>
+                <w:color w:val="auto"/>
+                <w:sz w:val="20"/>
+                <w:lang w:val="en-GB"/>
+              </w:rPr>
+              <w:t>e.g</w:t>
+            </w:r>
+            <w:proofErr w:type="spellEnd"/>
+            <w:r>
+              <w:rPr>
+                <w:color w:val="auto"/>
+                <w:sz w:val="20"/>
+                <w:lang w:val="en-GB"/>
+              </w:rPr>
+              <w:t xml:space="preserve"> interim and ex-post assessments of the impacts of EU structural funds, the achievement of EU Cohesion Policy goals, or certain governance area or case-specific monitoring exercises (state audit reports, etc). </w:t>
             </w:r>
           </w:p>
         </w:tc>
@@ -5350,7 +5858,25 @@
                 <w:sz w:val="20"/>
                 <w:lang w:val="en-GB"/>
               </w:rPr>
-              <w:t>like e.g by developing/implementing new cross-sectorial Regional Development Action Plan; guidelines for sectorial ministries to strengthen the positive impacts of new financial support measures to balanced territorial development</w:t>
+              <w:t xml:space="preserve">like </w:t>
+            </w:r>
+            <w:proofErr w:type="spellStart"/>
+            <w:r>
+              <w:rPr>
+                <w:color w:val="auto"/>
+                <w:sz w:val="20"/>
+                <w:lang w:val="en-GB"/>
+              </w:rPr>
+              <w:t>e.g</w:t>
+            </w:r>
+            <w:proofErr w:type="spellEnd"/>
+            <w:r>
+              <w:rPr>
+                <w:color w:val="auto"/>
+                <w:sz w:val="20"/>
+                <w:lang w:val="en-GB"/>
+              </w:rPr>
+              <w:t xml:space="preserve"> by developing/implementing new cross-sectorial Regional Development Action Plan; guidelines for sectorial ministries to strengthen the positive impacts of new financial support measures to balanced territorial development</w:t>
             </w:r>
             <w:r>
               <w:rPr>
@@ -5654,7 +6180,25 @@
                 <w:sz w:val="20"/>
                 <w:lang w:val="en-GB"/>
               </w:rPr>
-              <w:t xml:space="preserve">applied more flexibly according to priorities of counties’ and other territorial strategies. </w:t>
+              <w:t xml:space="preserve">applied more flexibly according to priorities of </w:t>
+            </w:r>
+            <w:proofErr w:type="gramStart"/>
+            <w:r>
+              <w:rPr>
+                <w:color w:val="auto"/>
+                <w:sz w:val="20"/>
+                <w:lang w:val="en-GB"/>
+              </w:rPr>
+              <w:t>counties’</w:t>
+            </w:r>
+            <w:proofErr w:type="gramEnd"/>
+            <w:r>
+              <w:rPr>
+                <w:color w:val="auto"/>
+                <w:sz w:val="20"/>
+                <w:lang w:val="en-GB"/>
+              </w:rPr>
+              <w:t xml:space="preserve"> and other territorial strategies. </w:t>
             </w:r>
           </w:p>
         </w:tc>
@@ -6046,11 +6590,19 @@
         </w:rPr>
         <w:t>N</w:t>
       </w:r>
+      <w:proofErr w:type="spellStart"/>
       <w:r>
         <w:rPr>
           <w:lang w:val="en-IE"/>
         </w:rPr>
-        <w:t xml:space="preserve">ew specific support measures have </w:t>
+        <w:t>ew</w:t>
+      </w:r>
+      <w:proofErr w:type="spellEnd"/>
+      <w:r>
+        <w:rPr>
+          <w:lang w:val="en-IE"/>
+        </w:rPr>
+        <w:t xml:space="preserve"> specific support measures have </w:t>
       </w:r>
       <w:r>
         <w:rPr>
@@ -6074,7 +6626,21 @@
         <w:rPr>
           <w:lang w:val="en-IE"/>
         </w:rPr>
-        <w:t>biggest development challenges under the Ida-Virumaa and South-East Estonia programs.</w:t>
+        <w:t>biggest development challenges under the Ida-</w:t>
+      </w:r>
+      <w:proofErr w:type="spellStart"/>
+      <w:r>
+        <w:rPr>
+          <w:lang w:val="en-IE"/>
+        </w:rPr>
+        <w:t>Virumaa</w:t>
+      </w:r>
+      <w:proofErr w:type="spellEnd"/>
+      <w:r>
+        <w:rPr>
+          <w:lang w:val="en-IE"/>
+        </w:rPr>
+        <w:t xml:space="preserve"> and South-East Estonia programs.</w:t>
       </w:r>
     </w:p>
     <w:p>
@@ -6392,8 +6958,16 @@
         <w:rPr>
           <w:iCs/>
         </w:rPr>
-        <w:t>regional development agreements/’deals’</w:t>
-      </w:r>
+        <w:t>regional development agreements/’</w:t>
+      </w:r>
+      <w:proofErr w:type="gramStart"/>
+      <w:r>
+        <w:rPr>
+          <w:iCs/>
+        </w:rPr>
+        <w:t>deals’</w:t>
+      </w:r>
+      <w:proofErr w:type="gramEnd"/>
       <w:r>
         <w:rPr>
           <w:i/>
@@ -12581,14 +13155,103 @@
 
 <file path=customXml/item1.xml><?xml version="1.0" encoding="utf-8"?>
 <?mso-contentType ?>
-<CtFieldPriority xmlns="http://www.oecd.org/eshare/projectsentre/CtFieldPriority/" xmlns:i="http://www.w3.org/2001/XMLSchema-instance">
-  <PriorityFields xmlns:a="http://schemas.microsoft.com/2003/10/Serialization/Arrays"/>
-</CtFieldPriority>
+<FormTemplates xmlns="http://schemas.microsoft.com/sharepoint/v3/contenttype/forms">
+  <Display>OECDListFormCollapsible</Display>
+  <Edit>OECDListFormCollapsible</Edit>
+  <New>OECDListFormCollapsible</New>
+</FormTemplates>
 </file>
 
 <file path=customXml/item2.xml><?xml version="1.0" encoding="utf-8"?>
-<?mso-contentType ?>
-<SharedContentType xmlns="Microsoft.SharePoint.Taxonomy.ContentTypeSync" SourceId="27ec883c-a62c-444f-a935-fcddb579e39d" ContentTypeId="0x0101008B4DD370EC31429186F3AD49F0D3098F00D44DBCB9EB4F45278CB5C9765BE52995" PreviousValue="false"/>
+<p:properties xmlns:p="http://schemas.microsoft.com/office/2006/metadata/properties" xmlns:xsi="http://www.w3.org/2001/XMLSchema-instance" xmlns:pc="http://schemas.microsoft.com/office/infopath/2007/PartnerControls">
+  <documentManagement>
+    <OECDProjectManager xmlns="bbc7a7a3-1361-4a32-9a19-e150eb4da2ba">
+      <UserInfo>
+        <DisplayName/>
+        <AccountId>512</AccountId>
+        <AccountType/>
+      </UserInfo>
+    </OECDProjectManager>
+    <eShareCountryTaxHTField0 xmlns="c9f238dd-bb73-4aef-a7a5-d644ad823e52">
+      <Terms xmlns="http://schemas.microsoft.com/office/infopath/2007/PartnerControls"/>
+    </eShareCountryTaxHTField0>
+    <eShareTopicTaxHTField0 xmlns="c9f238dd-bb73-4aef-a7a5-d644ad823e52">
+      <Terms xmlns="http://schemas.microsoft.com/office/infopath/2007/PartnerControls"/>
+    </eShareTopicTaxHTField0>
+    <OECDProjectLookup xmlns="bbc7a7a3-1361-4a32-9a19-e150eb4da2ba">244</OECDProjectLookup>
+    <eSharePWBTaxHTField0 xmlns="c9f238dd-bb73-4aef-a7a5-d644ad823e52">
+      <Terms xmlns="http://schemas.microsoft.com/office/infopath/2007/PartnerControls">
+        <TermInfo xmlns="http://schemas.microsoft.com/office/infopath/2007/PartnerControls">
+          <TermName xmlns="http://schemas.microsoft.com/office/infopath/2007/PartnerControls">4.3.4 Territorial Development Policies</TermName>
+          <TermId xmlns="http://schemas.microsoft.com/office/infopath/2007/PartnerControls">c658a0b7-8b1f-4813-b440-fcb10b62beef</TermId>
+        </TermInfo>
+      </Terms>
+    </eSharePWBTaxHTField0>
+    <TaxCatchAll xmlns="ca82dde9-3436-4d3d-bddd-d31447390034">
+      <Value>292</Value>
+      <Value>618</Value>
+      <Value>988</Value>
+    </TaxCatchAll>
+    <eShareKeywordsTaxHTField0 xmlns="c9f238dd-bb73-4aef-a7a5-d644ad823e52">
+      <Terms xmlns="http://schemas.microsoft.com/office/infopath/2007/PartnerControls"/>
+    </eShareKeywordsTaxHTField0>
+    <eShareCommitteeTaxHTField0 xmlns="c9f238dd-bb73-4aef-a7a5-d644ad823e52">
+      <Terms xmlns="http://schemas.microsoft.com/office/infopath/2007/PartnerControls">
+        <TermInfo xmlns="http://schemas.microsoft.com/office/infopath/2007/PartnerControls">
+          <TermName xmlns="http://schemas.microsoft.com/office/infopath/2007/PartnerControls">Regional Development Policy Committee</TermName>
+          <TermId xmlns="http://schemas.microsoft.com/office/infopath/2007/PartnerControls">1305c9b1-132e-4d7b-b592-feb9d38e569e</TermId>
+        </TermInfo>
+      </Terms>
+    </eShareCommitteeTaxHTField0>
+    <i38748f9a9154900b8a26f19217530ef xmlns="c0e75541-f54f-401c-9a34-cb7fded40982">
+      <Terms xmlns="http://schemas.microsoft.com/office/infopath/2007/PartnerControls"/>
+    </i38748f9a9154900b8a26f19217530ef>
+    <fc991543b5234ffe9aadfa6c2c5f4ba5 xmlns="bbc7a7a3-1361-4a32-9a19-e150eb4da2ba">
+      <Terms xmlns="http://schemas.microsoft.com/office/infopath/2007/PartnerControls">
+        <TermInfo xmlns="http://schemas.microsoft.com/office/infopath/2007/PartnerControls">
+          <TermName xmlns="http://schemas.microsoft.com/office/infopath/2007/PartnerControls">CFE/RDG</TermName>
+          <TermId xmlns="http://schemas.microsoft.com/office/infopath/2007/PartnerControls">27539caa-e8d8-40b7-89ad-040e16aa22c7</TermId>
+        </TermInfo>
+      </Terms>
+    </fc991543b5234ffe9aadfa6c2c5f4ba5>
+    <OECDSharingStatus xmlns="bbc7a7a3-1361-4a32-9a19-e150eb4da2ba" xsi:nil="true"/>
+    <OECDKimBussinessContext xmlns="54c4cd27-f286-408f-9ce0-33c1e0f3ab39" xsi:nil="true"/>
+    <OECDlanguage xmlns="ca82dde9-3436-4d3d-bddd-d31447390034">English</OECDlanguage>
+    <IconOverlay xmlns="http://schemas.microsoft.com/sharepoint/v4" xsi:nil="true"/>
+    <OECDMainProject xmlns="bbc7a7a3-1361-4a32-9a19-e150eb4da2ba" xsi:nil="true"/>
+    <OECDPinnedBy xmlns="bbc7a7a3-1361-4a32-9a19-e150eb4da2ba">
+      <UserInfo>
+        <DisplayName/>
+        <AccountId xsi:nil="true"/>
+        <AccountType/>
+      </UserInfo>
+    </OECDPinnedBy>
+    <b5734379896a43bfa9844e286e5b2c8d xmlns="bbc7a7a3-1361-4a32-9a19-e150eb4da2ba" xsi:nil="true"/>
+    <OECDExpirationDate xmlns="c0e75541-f54f-401c-9a34-cb7fded40982" xsi:nil="true"/>
+    <OECDMeetingDate xmlns="54c4cd27-f286-408f-9ce0-33c1e0f3ab39" xsi:nil="true"/>
+    <OECDTagsCache xmlns="bbc7a7a3-1361-4a32-9a19-e150eb4da2ba" xsi:nil="true"/>
+    <eShareHorizProjTaxHTField0 xmlns="c0e75541-f54f-401c-9a34-cb7fded40982" xsi:nil="true"/>
+    <OECDYear xmlns="54c4cd27-f286-408f-9ce0-33c1e0f3ab39" xsi:nil="true"/>
+    <OECDKimProvenance xmlns="54c4cd27-f286-408f-9ce0-33c1e0f3ab39" xsi:nil="true"/>
+    <OECDProjectMembers xmlns="bbc7a7a3-1361-4a32-9a19-e150eb4da2ba">
+      <UserInfo>
+        <DisplayName/>
+        <AccountId xsi:nil="true"/>
+        <AccountType/>
+      </UserInfo>
+    </OECDProjectMembers>
+    <OECDCommunityDocumentURL xmlns="bbc7a7a3-1361-4a32-9a19-e150eb4da2ba" xsi:nil="true"/>
+    <OECDKimStatus xmlns="54c4cd27-f286-408f-9ce0-33c1e0f3ab39">Draft</OECDKimStatus>
+    <OECDCommunityDocumentID xmlns="bbc7a7a3-1361-4a32-9a19-e150eb4da2ba" xsi:nil="true"/>
+    <OECDAllRelatedUsers xmlns="c0e75541-f54f-401c-9a34-cb7fded40982">
+      <UserInfo>
+        <DisplayName/>
+        <AccountId xsi:nil="true"/>
+        <AccountType/>
+      </UserInfo>
+    </OECDAllRelatedUsers>
+  </documentManagement>
+</p:properties>
 </file>
 
 <file path=customXml/item3.xml><?xml version="1.0" encoding="utf-8"?>
@@ -13021,104 +13684,15 @@
 </file>
 
 <file path=customXml/item4.xml><?xml version="1.0" encoding="utf-8"?>
-<p:properties xmlns:p="http://schemas.microsoft.com/office/2006/metadata/properties" xmlns:xsi="http://www.w3.org/2001/XMLSchema-instance" xmlns:pc="http://schemas.microsoft.com/office/infopath/2007/PartnerControls">
-  <documentManagement>
-    <OECDProjectManager xmlns="bbc7a7a3-1361-4a32-9a19-e150eb4da2ba">
-      <UserInfo>
-        <DisplayName/>
-        <AccountId>512</AccountId>
-        <AccountType/>
-      </UserInfo>
-    </OECDProjectManager>
-    <eShareCountryTaxHTField0 xmlns="c9f238dd-bb73-4aef-a7a5-d644ad823e52">
-      <Terms xmlns="http://schemas.microsoft.com/office/infopath/2007/PartnerControls"/>
-    </eShareCountryTaxHTField0>
-    <eShareTopicTaxHTField0 xmlns="c9f238dd-bb73-4aef-a7a5-d644ad823e52">
-      <Terms xmlns="http://schemas.microsoft.com/office/infopath/2007/PartnerControls"/>
-    </eShareTopicTaxHTField0>
-    <OECDProjectLookup xmlns="bbc7a7a3-1361-4a32-9a19-e150eb4da2ba">244</OECDProjectLookup>
-    <eSharePWBTaxHTField0 xmlns="c9f238dd-bb73-4aef-a7a5-d644ad823e52">
-      <Terms xmlns="http://schemas.microsoft.com/office/infopath/2007/PartnerControls">
-        <TermInfo xmlns="http://schemas.microsoft.com/office/infopath/2007/PartnerControls">
-          <TermName xmlns="http://schemas.microsoft.com/office/infopath/2007/PartnerControls">4.3.4 Territorial Development Policies</TermName>
-          <TermId xmlns="http://schemas.microsoft.com/office/infopath/2007/PartnerControls">c658a0b7-8b1f-4813-b440-fcb10b62beef</TermId>
-        </TermInfo>
-      </Terms>
-    </eSharePWBTaxHTField0>
-    <TaxCatchAll xmlns="ca82dde9-3436-4d3d-bddd-d31447390034">
-      <Value>292</Value>
-      <Value>618</Value>
-      <Value>988</Value>
-    </TaxCatchAll>
-    <eShareKeywordsTaxHTField0 xmlns="c9f238dd-bb73-4aef-a7a5-d644ad823e52">
-      <Terms xmlns="http://schemas.microsoft.com/office/infopath/2007/PartnerControls"/>
-    </eShareKeywordsTaxHTField0>
-    <eShareCommitteeTaxHTField0 xmlns="c9f238dd-bb73-4aef-a7a5-d644ad823e52">
-      <Terms xmlns="http://schemas.microsoft.com/office/infopath/2007/PartnerControls">
-        <TermInfo xmlns="http://schemas.microsoft.com/office/infopath/2007/PartnerControls">
-          <TermName xmlns="http://schemas.microsoft.com/office/infopath/2007/PartnerControls">Regional Development Policy Committee</TermName>
-          <TermId xmlns="http://schemas.microsoft.com/office/infopath/2007/PartnerControls">1305c9b1-132e-4d7b-b592-feb9d38e569e</TermId>
-        </TermInfo>
-      </Terms>
-    </eShareCommitteeTaxHTField0>
-    <i38748f9a9154900b8a26f19217530ef xmlns="c0e75541-f54f-401c-9a34-cb7fded40982">
-      <Terms xmlns="http://schemas.microsoft.com/office/infopath/2007/PartnerControls"/>
-    </i38748f9a9154900b8a26f19217530ef>
-    <fc991543b5234ffe9aadfa6c2c5f4ba5 xmlns="bbc7a7a3-1361-4a32-9a19-e150eb4da2ba">
-      <Terms xmlns="http://schemas.microsoft.com/office/infopath/2007/PartnerControls">
-        <TermInfo xmlns="http://schemas.microsoft.com/office/infopath/2007/PartnerControls">
-          <TermName xmlns="http://schemas.microsoft.com/office/infopath/2007/PartnerControls">CFE/RDG</TermName>
-          <TermId xmlns="http://schemas.microsoft.com/office/infopath/2007/PartnerControls">27539caa-e8d8-40b7-89ad-040e16aa22c7</TermId>
-        </TermInfo>
-      </Terms>
-    </fc991543b5234ffe9aadfa6c2c5f4ba5>
-    <OECDSharingStatus xmlns="bbc7a7a3-1361-4a32-9a19-e150eb4da2ba" xsi:nil="true"/>
-    <OECDKimBussinessContext xmlns="54c4cd27-f286-408f-9ce0-33c1e0f3ab39" xsi:nil="true"/>
-    <OECDlanguage xmlns="ca82dde9-3436-4d3d-bddd-d31447390034">English</OECDlanguage>
-    <IconOverlay xmlns="http://schemas.microsoft.com/sharepoint/v4" xsi:nil="true"/>
-    <OECDMainProject xmlns="bbc7a7a3-1361-4a32-9a19-e150eb4da2ba" xsi:nil="true"/>
-    <OECDPinnedBy xmlns="bbc7a7a3-1361-4a32-9a19-e150eb4da2ba">
-      <UserInfo>
-        <DisplayName/>
-        <AccountId xsi:nil="true"/>
-        <AccountType/>
-      </UserInfo>
-    </OECDPinnedBy>
-    <b5734379896a43bfa9844e286e5b2c8d xmlns="bbc7a7a3-1361-4a32-9a19-e150eb4da2ba" xsi:nil="true"/>
-    <OECDExpirationDate xmlns="c0e75541-f54f-401c-9a34-cb7fded40982" xsi:nil="true"/>
-    <OECDMeetingDate xmlns="54c4cd27-f286-408f-9ce0-33c1e0f3ab39" xsi:nil="true"/>
-    <OECDTagsCache xmlns="bbc7a7a3-1361-4a32-9a19-e150eb4da2ba" xsi:nil="true"/>
-    <eShareHorizProjTaxHTField0 xmlns="c0e75541-f54f-401c-9a34-cb7fded40982" xsi:nil="true"/>
-    <OECDYear xmlns="54c4cd27-f286-408f-9ce0-33c1e0f3ab39" xsi:nil="true"/>
-    <OECDKimProvenance xmlns="54c4cd27-f286-408f-9ce0-33c1e0f3ab39" xsi:nil="true"/>
-    <OECDProjectMembers xmlns="bbc7a7a3-1361-4a32-9a19-e150eb4da2ba">
-      <UserInfo>
-        <DisplayName/>
-        <AccountId xsi:nil="true"/>
-        <AccountType/>
-      </UserInfo>
-    </OECDProjectMembers>
-    <OECDCommunityDocumentURL xmlns="bbc7a7a3-1361-4a32-9a19-e150eb4da2ba" xsi:nil="true"/>
-    <OECDKimStatus xmlns="54c4cd27-f286-408f-9ce0-33c1e0f3ab39">Draft</OECDKimStatus>
-    <OECDCommunityDocumentID xmlns="bbc7a7a3-1361-4a32-9a19-e150eb4da2ba" xsi:nil="true"/>
-    <OECDAllRelatedUsers xmlns="c0e75541-f54f-401c-9a34-cb7fded40982">
-      <UserInfo>
-        <DisplayName/>
-        <AccountId xsi:nil="true"/>
-        <AccountType/>
-      </UserInfo>
-    </OECDAllRelatedUsers>
-  </documentManagement>
-</p:properties>
+<?mso-contentType ?>
+<SharedContentType xmlns="Microsoft.SharePoint.Taxonomy.ContentTypeSync" SourceId="27ec883c-a62c-444f-a935-fcddb579e39d" ContentTypeId="0x0101008B4DD370EC31429186F3AD49F0D3098F00D44DBCB9EB4F45278CB5C9765BE52995" PreviousValue="false"/>
 </file>
 
 <file path=customXml/item5.xml><?xml version="1.0" encoding="utf-8"?>
 <?mso-contentType ?>
-<FormTemplates xmlns="http://schemas.microsoft.com/sharepoint/v3/contenttype/forms">
-  <Display>OECDListFormCollapsible</Display>
-  <Edit>OECDListFormCollapsible</Edit>
-  <New>OECDListFormCollapsible</New>
-</FormTemplates>
+<CtFieldPriority xmlns="http://www.oecd.org/eshare/projectsentre/CtFieldPriority/" xmlns:i="http://www.w3.org/2001/XMLSchema-instance">
+  <PriorityFields xmlns:a="http://schemas.microsoft.com/2003/10/Serialization/Arrays"/>
+</CtFieldPriority>
 </file>
 
 <file path=customXml/item6.xml><?xml version="1.0" encoding="utf-8"?>
@@ -13126,18 +13700,30 @@
 </file>
 
 <file path=customXml/itemProps1.xml><?xml version="1.0" encoding="utf-8"?>
-<ds:datastoreItem xmlns:ds="http://schemas.openxmlformats.org/officeDocument/2006/customXml" ds:itemID="{32E9B017-5582-4C70-B8FC-E1342727C26A}">
+<ds:datastoreItem xmlns:ds="http://schemas.openxmlformats.org/officeDocument/2006/customXml" ds:itemID="{E910F7A7-32C8-4D1E-8474-69B9E8965959}">
   <ds:schemaRefs>
-    <ds:schemaRef ds:uri="http://www.oecd.org/eshare/projectsentre/CtFieldPriority/"/>
-    <ds:schemaRef ds:uri="http://schemas.microsoft.com/2003/10/Serialization/Arrays"/>
+    <ds:schemaRef ds:uri="http://schemas.microsoft.com/sharepoint/v3/contenttype/forms"/>
   </ds:schemaRefs>
 </ds:datastoreItem>
 </file>
 
 <file path=customXml/itemProps2.xml><?xml version="1.0" encoding="utf-8"?>
-<ds:datastoreItem xmlns:ds="http://schemas.openxmlformats.org/officeDocument/2006/customXml" ds:itemID="{ACCB1ABA-3716-4FEB-AE8F-7B7530954D0B}">
+<ds:datastoreItem xmlns:ds="http://schemas.openxmlformats.org/officeDocument/2006/customXml" ds:itemID="{22DEFB22-C7B2-4CCB-9DED-924399FF6FC3}">
   <ds:schemaRefs>
-    <ds:schemaRef ds:uri="Microsoft.SharePoint.Taxonomy.ContentTypeSync"/>
+    <ds:schemaRef ds:uri="http://schemas.microsoft.com/office/infopath/2007/PartnerControls"/>
+    <ds:schemaRef ds:uri="54c4cd27-f286-408f-9ce0-33c1e0f3ab39"/>
+    <ds:schemaRef ds:uri="http://www.w3.org/XML/1998/namespace"/>
+    <ds:schemaRef ds:uri="http://schemas.microsoft.com/office/2006/documentManagement/types"/>
+    <ds:schemaRef ds:uri="http://purl.org/dc/elements/1.1/"/>
+    <ds:schemaRef ds:uri="ca82dde9-3436-4d3d-bddd-d31447390034"/>
+    <ds:schemaRef ds:uri="http://schemas.openxmlformats.org/package/2006/metadata/core-properties"/>
+    <ds:schemaRef ds:uri="bbc7a7a3-1361-4a32-9a19-e150eb4da2ba"/>
+    <ds:schemaRef ds:uri="http://purl.org/dc/dcmitype/"/>
+    <ds:schemaRef ds:uri="http://schemas.microsoft.com/sharepoint/v4"/>
+    <ds:schemaRef ds:uri="c9f238dd-bb73-4aef-a7a5-d644ad823e52"/>
+    <ds:schemaRef ds:uri="c0e75541-f54f-401c-9a34-cb7fded40982"/>
+    <ds:schemaRef ds:uri="http://schemas.microsoft.com/office/2006/metadata/properties"/>
+    <ds:schemaRef ds:uri="http://purl.org/dc/terms/"/>
   </ds:schemaRefs>
 </ds:datastoreItem>
 </file>
@@ -13166,30 +13752,18 @@
 </file>
 
 <file path=customXml/itemProps4.xml><?xml version="1.0" encoding="utf-8"?>
-<ds:datastoreItem xmlns:ds="http://schemas.openxmlformats.org/officeDocument/2006/customXml" ds:itemID="{22DEFB22-C7B2-4CCB-9DED-924399FF6FC3}">
+<ds:datastoreItem xmlns:ds="http://schemas.openxmlformats.org/officeDocument/2006/customXml" ds:itemID="{ACCB1ABA-3716-4FEB-AE8F-7B7530954D0B}">
   <ds:schemaRefs>
-    <ds:schemaRef ds:uri="http://purl.org/dc/elements/1.1/"/>
-    <ds:schemaRef ds:uri="http://schemas.microsoft.com/office/infopath/2007/PartnerControls"/>
-    <ds:schemaRef ds:uri="http://purl.org/dc/terms/"/>
-    <ds:schemaRef ds:uri="http://purl.org/dc/dcmitype/"/>
-    <ds:schemaRef ds:uri="c9f238dd-bb73-4aef-a7a5-d644ad823e52"/>
-    <ds:schemaRef ds:uri="http://www.w3.org/XML/1998/namespace"/>
-    <ds:schemaRef ds:uri="http://schemas.openxmlformats.org/package/2006/metadata/core-properties"/>
-    <ds:schemaRef ds:uri="http://schemas.microsoft.com/office/2006/documentManagement/types"/>
-    <ds:schemaRef ds:uri="http://schemas.microsoft.com/sharepoint/v4"/>
-    <ds:schemaRef ds:uri="ca82dde9-3436-4d3d-bddd-d31447390034"/>
-    <ds:schemaRef ds:uri="bbc7a7a3-1361-4a32-9a19-e150eb4da2ba"/>
-    <ds:schemaRef ds:uri="c0e75541-f54f-401c-9a34-cb7fded40982"/>
-    <ds:schemaRef ds:uri="54c4cd27-f286-408f-9ce0-33c1e0f3ab39"/>
-    <ds:schemaRef ds:uri="http://schemas.microsoft.com/office/2006/metadata/properties"/>
+    <ds:schemaRef ds:uri="Microsoft.SharePoint.Taxonomy.ContentTypeSync"/>
   </ds:schemaRefs>
 </ds:datastoreItem>
 </file>
 
 <file path=customXml/itemProps5.xml><?xml version="1.0" encoding="utf-8"?>
-<ds:datastoreItem xmlns:ds="http://schemas.openxmlformats.org/officeDocument/2006/customXml" ds:itemID="{E910F7A7-32C8-4D1E-8474-69B9E8965959}">
+<ds:datastoreItem xmlns:ds="http://schemas.openxmlformats.org/officeDocument/2006/customXml" ds:itemID="{32E9B017-5582-4C70-B8FC-E1342727C26A}">
   <ds:schemaRefs>
-    <ds:schemaRef ds:uri="http://schemas.microsoft.com/sharepoint/v3/contenttype/forms"/>
+    <ds:schemaRef ds:uri="http://www.oecd.org/eshare/projectsentre/CtFieldPriority/"/>
+    <ds:schemaRef ds:uri="http://schemas.microsoft.com/2003/10/Serialization/Arrays"/>
   </ds:schemaRefs>
 </ds:datastoreItem>
 </file>

</xml_diff>